<commit_message>
added ss of validation
</commit_message>
<xml_diff>
--- a/a3/Test.docx
+++ b/a3/Test.docx
@@ -29,7 +29,7 @@
                     <pic:cNvPicPr/>
                   </pic:nvPicPr>
                   <pic:blipFill>
-                    <a:blip r:embed="rId4"/>
+                    <a:blip r:embed="rId5"/>
                     <a:stretch>
                       <a:fillRect/>
                     </a:stretch>
@@ -53,9 +53,26 @@
     <w:p/>
     <w:p/>
     <w:p>
-      <w:r>
+      <w:pPr>
+        <w:pStyle w:val="ListParagraph"/>
+        <w:numPr>
+          <w:ilvl w:val="0"/>
+          <w:numId w:val="1"/>
+        </w:numPr>
+        <w:rPr>
+          <w:b/>
+          <w:bCs/>
+        </w:rPr>
+      </w:pPr>
+      <w:proofErr w:type="spellStart"/>
+      <w:r>
+        <w:rPr>
+          <w:b/>
+          <w:bCs/>
+        </w:rPr>
         <w:t>index.php</w:t>
       </w:r>
+      <w:proofErr w:type="spellEnd"/>
     </w:p>
     <w:p>
       <w:r>
@@ -78,7 +95,7 @@
                     <pic:cNvPicPr/>
                   </pic:nvPicPr>
                   <pic:blipFill>
-                    <a:blip r:embed="rId5"/>
+                    <a:blip r:embed="rId6"/>
                     <a:stretch>
                       <a:fillRect/>
                     </a:stretch>
@@ -121,7 +138,7 @@
                     <pic:cNvPicPr/>
                   </pic:nvPicPr>
                   <pic:blipFill>
-                    <a:blip r:embed="rId6"/>
+                    <a:blip r:embed="rId7"/>
                     <a:stretch>
                       <a:fillRect/>
                     </a:stretch>
@@ -144,6 +161,151 @@
     </w:p>
     <w:p>
       <w:r>
+        <w:drawing>
+          <wp:inline distT="0" distB="0" distL="0" distR="0" wp14:anchorId="699458EB" wp14:editId="13A26A16">
+            <wp:extent cx="5731510" cy="1664335"/>
+            <wp:effectExtent l="0" t="0" r="2540" b="0"/>
+            <wp:docPr id="799813555" name="Picture 1" descr="A screenshot of a computer&#10;&#10;Description automatically generated"/>
+            <wp:cNvGraphicFramePr>
+              <a:graphicFrameLocks xmlns:a="http://schemas.openxmlformats.org/drawingml/2006/main" noChangeAspect="1"/>
+            </wp:cNvGraphicFramePr>
+            <a:graphic xmlns:a="http://schemas.openxmlformats.org/drawingml/2006/main">
+              <a:graphicData uri="http://schemas.openxmlformats.org/drawingml/2006/picture">
+                <pic:pic xmlns:pic="http://schemas.openxmlformats.org/drawingml/2006/picture">
+                  <pic:nvPicPr>
+                    <pic:cNvPr id="799813555" name="Picture 1" descr="A screenshot of a computer&#10;&#10;Description automatically generated"/>
+                    <pic:cNvPicPr/>
+                  </pic:nvPicPr>
+                  <pic:blipFill>
+                    <a:blip r:embed="rId8"/>
+                    <a:stretch>
+                      <a:fillRect/>
+                    </a:stretch>
+                  </pic:blipFill>
+                  <pic:spPr>
+                    <a:xfrm>
+                      <a:off x="0" y="0"/>
+                      <a:ext cx="5731510" cy="1664335"/>
+                    </a:xfrm>
+                    <a:prstGeom prst="rect">
+                      <a:avLst/>
+                    </a:prstGeom>
+                  </pic:spPr>
+                </pic:pic>
+              </a:graphicData>
+            </a:graphic>
+          </wp:inline>
+        </w:drawing>
+      </w:r>
+    </w:p>
+    <w:p>
+      <w:pPr>
+        <w:pStyle w:val="ListParagraph"/>
+        <w:numPr>
+          <w:ilvl w:val="0"/>
+          <w:numId w:val="1"/>
+        </w:numPr>
+        <w:rPr>
+          <w:b/>
+          <w:bCs/>
+        </w:rPr>
+      </w:pPr>
+      <w:proofErr w:type="spellStart"/>
+      <w:r>
+        <w:rPr>
+          <w:b/>
+          <w:bCs/>
+        </w:rPr>
+        <w:t>p</w:t>
+      </w:r>
+      <w:r>
+        <w:rPr>
+          <w:b/>
+          <w:bCs/>
+        </w:rPr>
+        <w:t>ets.php</w:t>
+      </w:r>
+      <w:proofErr w:type="spellEnd"/>
+    </w:p>
+    <w:p>
+      <w:r>
+        <w:drawing>
+          <wp:inline distT="0" distB="0" distL="0" distR="0" wp14:anchorId="58DA4435" wp14:editId="3F3ECE79">
+            <wp:extent cx="5731510" cy="1609090"/>
+            <wp:effectExtent l="0" t="0" r="2540" b="0"/>
+            <wp:docPr id="1639504134" name="Picture 1" descr="A screenshot of a computer&#10;&#10;Description automatically generated"/>
+            <wp:cNvGraphicFramePr>
+              <a:graphicFrameLocks xmlns:a="http://schemas.openxmlformats.org/drawingml/2006/main" noChangeAspect="1"/>
+            </wp:cNvGraphicFramePr>
+            <a:graphic xmlns:a="http://schemas.openxmlformats.org/drawingml/2006/main">
+              <a:graphicData uri="http://schemas.openxmlformats.org/drawingml/2006/picture">
+                <pic:pic xmlns:pic="http://schemas.openxmlformats.org/drawingml/2006/picture">
+                  <pic:nvPicPr>
+                    <pic:cNvPr id="1639504134" name="Picture 1" descr="A screenshot of a computer&#10;&#10;Description automatically generated"/>
+                    <pic:cNvPicPr/>
+                  </pic:nvPicPr>
+                  <pic:blipFill>
+                    <a:blip r:embed="rId9"/>
+                    <a:stretch>
+                      <a:fillRect/>
+                    </a:stretch>
+                  </pic:blipFill>
+                  <pic:spPr>
+                    <a:xfrm>
+                      <a:off x="0" y="0"/>
+                      <a:ext cx="5731510" cy="1609090"/>
+                    </a:xfrm>
+                    <a:prstGeom prst="rect">
+                      <a:avLst/>
+                    </a:prstGeom>
+                  </pic:spPr>
+                </pic:pic>
+              </a:graphicData>
+            </a:graphic>
+          </wp:inline>
+        </w:drawing>
+      </w:r>
+    </w:p>
+    <w:p/>
+    <w:p/>
+    <w:p/>
+    <w:p/>
+    <w:p/>
+    <w:p/>
+    <w:p/>
+    <w:p/>
+    <w:p>
+      <w:pPr>
+        <w:pStyle w:val="ListParagraph"/>
+        <w:numPr>
+          <w:ilvl w:val="0"/>
+          <w:numId w:val="1"/>
+        </w:numPr>
+        <w:rPr>
+          <w:b/>
+          <w:bCs/>
+        </w:rPr>
+      </w:pPr>
+      <w:proofErr w:type="spellStart"/>
+      <w:r>
+        <w:rPr>
+          <w:b/>
+          <w:bCs/>
+        </w:rPr>
+        <w:lastRenderedPageBreak/>
+        <w:t>g</w:t>
+      </w:r>
+      <w:r>
+        <w:rPr>
+          <w:b/>
+          <w:bCs/>
+        </w:rPr>
+        <w:t>allery.php</w:t>
+      </w:r>
+      <w:proofErr w:type="spellEnd"/>
+    </w:p>
+    <w:p>
+      <w:r>
         <w:rPr>
           <w:noProof/>
         </w:rPr>
@@ -163,7 +325,7 @@
                     <pic:cNvPicPr/>
                   </pic:nvPicPr>
                   <pic:blipFill>
-                    <a:blip r:embed="rId7"/>
+                    <a:blip r:embed="rId10"/>
                     <a:stretch>
                       <a:fillRect/>
                     </a:stretch>
@@ -186,6 +348,74 @@
     </w:p>
     <w:p>
       <w:r>
+        <w:drawing>
+          <wp:inline distT="0" distB="0" distL="0" distR="0" wp14:anchorId="30136996" wp14:editId="321B73D5">
+            <wp:extent cx="5731510" cy="1700530"/>
+            <wp:effectExtent l="0" t="0" r="2540" b="0"/>
+            <wp:docPr id="1199633706" name="Picture 1" descr="A screenshot of a computer&#10;&#10;Description automatically generated"/>
+            <wp:cNvGraphicFramePr>
+              <a:graphicFrameLocks xmlns:a="http://schemas.openxmlformats.org/drawingml/2006/main" noChangeAspect="1"/>
+            </wp:cNvGraphicFramePr>
+            <a:graphic xmlns:a="http://schemas.openxmlformats.org/drawingml/2006/main">
+              <a:graphicData uri="http://schemas.openxmlformats.org/drawingml/2006/picture">
+                <pic:pic xmlns:pic="http://schemas.openxmlformats.org/drawingml/2006/picture">
+                  <pic:nvPicPr>
+                    <pic:cNvPr id="1199633706" name="Picture 1" descr="A screenshot of a computer&#10;&#10;Description automatically generated"/>
+                    <pic:cNvPicPr/>
+                  </pic:nvPicPr>
+                  <pic:blipFill>
+                    <a:blip r:embed="rId11"/>
+                    <a:stretch>
+                      <a:fillRect/>
+                    </a:stretch>
+                  </pic:blipFill>
+                  <pic:spPr>
+                    <a:xfrm>
+                      <a:off x="0" y="0"/>
+                      <a:ext cx="5731510" cy="1700530"/>
+                    </a:xfrm>
+                    <a:prstGeom prst="rect">
+                      <a:avLst/>
+                    </a:prstGeom>
+                  </pic:spPr>
+                </pic:pic>
+              </a:graphicData>
+            </a:graphic>
+          </wp:inline>
+        </w:drawing>
+      </w:r>
+    </w:p>
+    <w:p>
+      <w:pPr>
+        <w:pStyle w:val="ListParagraph"/>
+        <w:numPr>
+          <w:ilvl w:val="0"/>
+          <w:numId w:val="1"/>
+        </w:numPr>
+        <w:rPr>
+          <w:b/>
+          <w:bCs/>
+        </w:rPr>
+      </w:pPr>
+      <w:proofErr w:type="spellStart"/>
+      <w:r>
+        <w:rPr>
+          <w:b/>
+          <w:bCs/>
+        </w:rPr>
+        <w:t>r</w:t>
+      </w:r>
+      <w:r>
+        <w:rPr>
+          <w:b/>
+          <w:bCs/>
+        </w:rPr>
+        <w:t>egister.php</w:t>
+      </w:r>
+      <w:proofErr w:type="spellEnd"/>
+    </w:p>
+    <w:p>
+      <w:r>
         <w:rPr>
           <w:noProof/>
         </w:rPr>
@@ -205,7 +435,7 @@
                     <pic:cNvPicPr/>
                   </pic:nvPicPr>
                   <pic:blipFill>
-                    <a:blip r:embed="rId8"/>
+                    <a:blip r:embed="rId12"/>
                     <a:stretch>
                       <a:fillRect/>
                     </a:stretch>
@@ -228,7 +458,78 @@
     </w:p>
     <w:p>
       <w:r>
+        <w:drawing>
+          <wp:inline distT="0" distB="0" distL="0" distR="0" wp14:anchorId="3991CB5E" wp14:editId="1F9B8C11">
+            <wp:extent cx="5731510" cy="1416685"/>
+            <wp:effectExtent l="0" t="0" r="2540" b="0"/>
+            <wp:docPr id="1897256289" name="Picture 1" descr="A screenshot of a computer&#10;&#10;Description automatically generated"/>
+            <wp:cNvGraphicFramePr>
+              <a:graphicFrameLocks xmlns:a="http://schemas.openxmlformats.org/drawingml/2006/main" noChangeAspect="1"/>
+            </wp:cNvGraphicFramePr>
+            <a:graphic xmlns:a="http://schemas.openxmlformats.org/drawingml/2006/main">
+              <a:graphicData uri="http://schemas.openxmlformats.org/drawingml/2006/picture">
+                <pic:pic xmlns:pic="http://schemas.openxmlformats.org/drawingml/2006/picture">
+                  <pic:nvPicPr>
+                    <pic:cNvPr id="1897256289" name="Picture 1" descr="A screenshot of a computer&#10;&#10;Description automatically generated"/>
+                    <pic:cNvPicPr/>
+                  </pic:nvPicPr>
+                  <pic:blipFill>
+                    <a:blip r:embed="rId13"/>
+                    <a:stretch>
+                      <a:fillRect/>
+                    </a:stretch>
+                  </pic:blipFill>
+                  <pic:spPr>
+                    <a:xfrm>
+                      <a:off x="0" y="0"/>
+                      <a:ext cx="5731510" cy="1416685"/>
+                    </a:xfrm>
+                    <a:prstGeom prst="rect">
+                      <a:avLst/>
+                    </a:prstGeom>
+                  </pic:spPr>
+                </pic:pic>
+              </a:graphicData>
+            </a:graphic>
+          </wp:inline>
+        </w:drawing>
+      </w:r>
+    </w:p>
+    <w:p>
+      <w:pPr>
+        <w:pStyle w:val="ListParagraph"/>
+        <w:numPr>
+          <w:ilvl w:val="0"/>
+          <w:numId w:val="1"/>
+        </w:numPr>
+        <w:rPr>
+          <w:b/>
+          <w:bCs/>
+        </w:rPr>
+      </w:pPr>
+      <w:proofErr w:type="spellStart"/>
+      <w:r>
+        <w:rPr>
+          <w:b/>
+          <w:bCs/>
+        </w:rPr>
         <w:lastRenderedPageBreak/>
+        <w:t>l</w:t>
+      </w:r>
+      <w:r>
+        <w:rPr>
+          <w:b/>
+          <w:bCs/>
+        </w:rPr>
+        <w:t>ogin.php</w:t>
+      </w:r>
+      <w:proofErr w:type="spellEnd"/>
+    </w:p>
+    <w:p>
+      <w:r>
+        <w:rPr>
+          <w:noProof/>
+        </w:rPr>
         <w:drawing>
           <wp:inline distT="0" distB="0" distL="0" distR="0" wp14:anchorId="0D2E4D09" wp14:editId="68DB1BDC">
             <wp:extent cx="5731510" cy="2613660"/>
@@ -245,7 +546,7 @@
                     <pic:cNvPicPr/>
                   </pic:nvPicPr>
                   <pic:blipFill>
-                    <a:blip r:embed="rId9"/>
+                    <a:blip r:embed="rId14"/>
                     <a:stretch>
                       <a:fillRect/>
                     </a:stretch>
@@ -269,6 +570,77 @@
     <w:p>
       <w:r>
         <w:drawing>
+          <wp:inline distT="0" distB="0" distL="0" distR="0" wp14:anchorId="659FE19A" wp14:editId="7E3472F8">
+            <wp:extent cx="5731510" cy="1414145"/>
+            <wp:effectExtent l="0" t="0" r="2540" b="0"/>
+            <wp:docPr id="43741111" name="Picture 1" descr="A screenshot of a computer&#10;&#10;Description automatically generated"/>
+            <wp:cNvGraphicFramePr>
+              <a:graphicFrameLocks xmlns:a="http://schemas.openxmlformats.org/drawingml/2006/main" noChangeAspect="1"/>
+            </wp:cNvGraphicFramePr>
+            <a:graphic xmlns:a="http://schemas.openxmlformats.org/drawingml/2006/main">
+              <a:graphicData uri="http://schemas.openxmlformats.org/drawingml/2006/picture">
+                <pic:pic xmlns:pic="http://schemas.openxmlformats.org/drawingml/2006/picture">
+                  <pic:nvPicPr>
+                    <pic:cNvPr id="43741111" name="Picture 1" descr="A screenshot of a computer&#10;&#10;Description automatically generated"/>
+                    <pic:cNvPicPr/>
+                  </pic:nvPicPr>
+                  <pic:blipFill>
+                    <a:blip r:embed="rId15"/>
+                    <a:stretch>
+                      <a:fillRect/>
+                    </a:stretch>
+                  </pic:blipFill>
+                  <pic:spPr>
+                    <a:xfrm>
+                      <a:off x="0" y="0"/>
+                      <a:ext cx="5731510" cy="1414145"/>
+                    </a:xfrm>
+                    <a:prstGeom prst="rect">
+                      <a:avLst/>
+                    </a:prstGeom>
+                  </pic:spPr>
+                </pic:pic>
+              </a:graphicData>
+            </a:graphic>
+          </wp:inline>
+        </w:drawing>
+      </w:r>
+    </w:p>
+    <w:p>
+      <w:pPr>
+        <w:pStyle w:val="ListParagraph"/>
+        <w:numPr>
+          <w:ilvl w:val="0"/>
+          <w:numId w:val="1"/>
+        </w:numPr>
+        <w:rPr>
+          <w:b/>
+          <w:bCs/>
+        </w:rPr>
+      </w:pPr>
+      <w:proofErr w:type="spellStart"/>
+      <w:r>
+        <w:rPr>
+          <w:b/>
+          <w:bCs/>
+        </w:rPr>
+        <w:t>a</w:t>
+      </w:r>
+      <w:r>
+        <w:rPr>
+          <w:b/>
+          <w:bCs/>
+        </w:rPr>
+        <w:t>dd.php</w:t>
+      </w:r>
+      <w:proofErr w:type="spellEnd"/>
+    </w:p>
+    <w:p>
+      <w:r>
+        <w:rPr>
+          <w:noProof/>
+        </w:rPr>
+        <w:drawing>
           <wp:inline distT="0" distB="0" distL="0" distR="0" wp14:anchorId="71A4B470" wp14:editId="51285AD6">
             <wp:extent cx="5731510" cy="2397125"/>
             <wp:effectExtent l="0" t="0" r="2540" b="3175"/>
@@ -284,7 +656,7 @@
                     <pic:cNvPicPr/>
                   </pic:nvPicPr>
                   <pic:blipFill>
-                    <a:blip r:embed="rId10"/>
+                    <a:blip r:embed="rId16"/>
                     <a:stretch>
                       <a:fillRect/>
                     </a:stretch>
@@ -305,6 +677,309 @@
         </w:drawing>
       </w:r>
     </w:p>
+    <w:p>
+      <w:r>
+        <w:drawing>
+          <wp:inline distT="0" distB="0" distL="0" distR="0" wp14:anchorId="54C204E2" wp14:editId="796B92E1">
+            <wp:extent cx="5731510" cy="1424940"/>
+            <wp:effectExtent l="0" t="0" r="2540" b="3810"/>
+            <wp:docPr id="1119970538" name="Picture 1" descr="A screenshot of a computer&#10;&#10;Description automatically generated"/>
+            <wp:cNvGraphicFramePr>
+              <a:graphicFrameLocks xmlns:a="http://schemas.openxmlformats.org/drawingml/2006/main" noChangeAspect="1"/>
+            </wp:cNvGraphicFramePr>
+            <a:graphic xmlns:a="http://schemas.openxmlformats.org/drawingml/2006/main">
+              <a:graphicData uri="http://schemas.openxmlformats.org/drawingml/2006/picture">
+                <pic:pic xmlns:pic="http://schemas.openxmlformats.org/drawingml/2006/picture">
+                  <pic:nvPicPr>
+                    <pic:cNvPr id="1119970538" name="Picture 1" descr="A screenshot of a computer&#10;&#10;Description automatically generated"/>
+                    <pic:cNvPicPr/>
+                  </pic:nvPicPr>
+                  <pic:blipFill>
+                    <a:blip r:embed="rId17"/>
+                    <a:stretch>
+                      <a:fillRect/>
+                    </a:stretch>
+                  </pic:blipFill>
+                  <pic:spPr>
+                    <a:xfrm>
+                      <a:off x="0" y="0"/>
+                      <a:ext cx="5731510" cy="1424940"/>
+                    </a:xfrm>
+                    <a:prstGeom prst="rect">
+                      <a:avLst/>
+                    </a:prstGeom>
+                  </pic:spPr>
+                </pic:pic>
+              </a:graphicData>
+            </a:graphic>
+          </wp:inline>
+        </w:drawing>
+      </w:r>
+    </w:p>
+    <w:p/>
+    <w:p>
+      <w:pPr>
+        <w:pStyle w:val="ListParagraph"/>
+        <w:numPr>
+          <w:ilvl w:val="0"/>
+          <w:numId w:val="1"/>
+        </w:numPr>
+        <w:rPr>
+          <w:b/>
+          <w:bCs/>
+        </w:rPr>
+      </w:pPr>
+      <w:proofErr w:type="spellStart"/>
+      <w:r>
+        <w:rPr>
+          <w:b/>
+          <w:bCs/>
+        </w:rPr>
+        <w:t>e</w:t>
+      </w:r>
+      <w:r>
+        <w:rPr>
+          <w:b/>
+          <w:bCs/>
+        </w:rPr>
+        <w:t>dit.php</w:t>
+      </w:r>
+      <w:proofErr w:type="spellEnd"/>
+    </w:p>
+    <w:p>
+      <w:r>
+        <w:drawing>
+          <wp:inline distT="0" distB="0" distL="0" distR="0" wp14:anchorId="79440753" wp14:editId="3205FF08">
+            <wp:extent cx="5731510" cy="1656080"/>
+            <wp:effectExtent l="0" t="0" r="2540" b="1270"/>
+            <wp:docPr id="36275691" name="Picture 1" descr="A screenshot of a computer&#10;&#10;Description automatically generated"/>
+            <wp:cNvGraphicFramePr>
+              <a:graphicFrameLocks xmlns:a="http://schemas.openxmlformats.org/drawingml/2006/main" noChangeAspect="1"/>
+            </wp:cNvGraphicFramePr>
+            <a:graphic xmlns:a="http://schemas.openxmlformats.org/drawingml/2006/main">
+              <a:graphicData uri="http://schemas.openxmlformats.org/drawingml/2006/picture">
+                <pic:pic xmlns:pic="http://schemas.openxmlformats.org/drawingml/2006/picture">
+                  <pic:nvPicPr>
+                    <pic:cNvPr id="36275691" name="Picture 1" descr="A screenshot of a computer&#10;&#10;Description automatically generated"/>
+                    <pic:cNvPicPr/>
+                  </pic:nvPicPr>
+                  <pic:blipFill>
+                    <a:blip r:embed="rId18"/>
+                    <a:stretch>
+                      <a:fillRect/>
+                    </a:stretch>
+                  </pic:blipFill>
+                  <pic:spPr>
+                    <a:xfrm>
+                      <a:off x="0" y="0"/>
+                      <a:ext cx="5731510" cy="1656080"/>
+                    </a:xfrm>
+                    <a:prstGeom prst="rect">
+                      <a:avLst/>
+                    </a:prstGeom>
+                  </pic:spPr>
+                </pic:pic>
+              </a:graphicData>
+            </a:graphic>
+          </wp:inline>
+        </w:drawing>
+      </w:r>
+    </w:p>
+    <w:p>
+      <w:pPr>
+        <w:pStyle w:val="ListParagraph"/>
+        <w:numPr>
+          <w:ilvl w:val="0"/>
+          <w:numId w:val="1"/>
+        </w:numPr>
+        <w:rPr>
+          <w:b/>
+          <w:bCs/>
+        </w:rPr>
+      </w:pPr>
+      <w:proofErr w:type="spellStart"/>
+      <w:r>
+        <w:rPr>
+          <w:b/>
+          <w:bCs/>
+        </w:rPr>
+        <w:t>d</w:t>
+      </w:r>
+      <w:r>
+        <w:rPr>
+          <w:b/>
+          <w:bCs/>
+        </w:rPr>
+        <w:t>etails.php</w:t>
+      </w:r>
+      <w:proofErr w:type="spellEnd"/>
+    </w:p>
+    <w:p>
+      <w:r>
+        <w:drawing>
+          <wp:inline distT="0" distB="0" distL="0" distR="0" wp14:anchorId="6E4FEACF" wp14:editId="55C244AE">
+            <wp:extent cx="5731510" cy="1682115"/>
+            <wp:effectExtent l="0" t="0" r="2540" b="0"/>
+            <wp:docPr id="283168196" name="Picture 1" descr="A screenshot of a computer&#10;&#10;Description automatically generated"/>
+            <wp:cNvGraphicFramePr>
+              <a:graphicFrameLocks xmlns:a="http://schemas.openxmlformats.org/drawingml/2006/main" noChangeAspect="1"/>
+            </wp:cNvGraphicFramePr>
+            <a:graphic xmlns:a="http://schemas.openxmlformats.org/drawingml/2006/main">
+              <a:graphicData uri="http://schemas.openxmlformats.org/drawingml/2006/picture">
+                <pic:pic xmlns:pic="http://schemas.openxmlformats.org/drawingml/2006/picture">
+                  <pic:nvPicPr>
+                    <pic:cNvPr id="283168196" name="Picture 1" descr="A screenshot of a computer&#10;&#10;Description automatically generated"/>
+                    <pic:cNvPicPr/>
+                  </pic:nvPicPr>
+                  <pic:blipFill>
+                    <a:blip r:embed="rId19"/>
+                    <a:stretch>
+                      <a:fillRect/>
+                    </a:stretch>
+                  </pic:blipFill>
+                  <pic:spPr>
+                    <a:xfrm>
+                      <a:off x="0" y="0"/>
+                      <a:ext cx="5731510" cy="1682115"/>
+                    </a:xfrm>
+                    <a:prstGeom prst="rect">
+                      <a:avLst/>
+                    </a:prstGeom>
+                  </pic:spPr>
+                </pic:pic>
+              </a:graphicData>
+            </a:graphic>
+          </wp:inline>
+        </w:drawing>
+      </w:r>
+    </w:p>
+    <w:p>
+      <w:pPr>
+        <w:pStyle w:val="ListParagraph"/>
+        <w:numPr>
+          <w:ilvl w:val="0"/>
+          <w:numId w:val="1"/>
+        </w:numPr>
+        <w:rPr>
+          <w:b/>
+          <w:bCs/>
+        </w:rPr>
+      </w:pPr>
+      <w:proofErr w:type="spellStart"/>
+      <w:r>
+        <w:rPr>
+          <w:b/>
+          <w:bCs/>
+        </w:rPr>
+        <w:t>s</w:t>
+      </w:r>
+      <w:r>
+        <w:rPr>
+          <w:b/>
+          <w:bCs/>
+        </w:rPr>
+        <w:t>earch.php</w:t>
+      </w:r>
+      <w:proofErr w:type="spellEnd"/>
+    </w:p>
+    <w:p>
+      <w:r>
+        <w:drawing>
+          <wp:inline distT="0" distB="0" distL="0" distR="0" wp14:anchorId="503ABCCE" wp14:editId="3B15931B">
+            <wp:extent cx="5731510" cy="1416685"/>
+            <wp:effectExtent l="0" t="0" r="2540" b="0"/>
+            <wp:docPr id="1715527123" name="Picture 1" descr="A screenshot of a computer&#10;&#10;Description automatically generated"/>
+            <wp:cNvGraphicFramePr>
+              <a:graphicFrameLocks xmlns:a="http://schemas.openxmlformats.org/drawingml/2006/main" noChangeAspect="1"/>
+            </wp:cNvGraphicFramePr>
+            <a:graphic xmlns:a="http://schemas.openxmlformats.org/drawingml/2006/main">
+              <a:graphicData uri="http://schemas.openxmlformats.org/drawingml/2006/picture">
+                <pic:pic xmlns:pic="http://schemas.openxmlformats.org/drawingml/2006/picture">
+                  <pic:nvPicPr>
+                    <pic:cNvPr id="1715527123" name="Picture 1" descr="A screenshot of a computer&#10;&#10;Description automatically generated"/>
+                    <pic:cNvPicPr/>
+                  </pic:nvPicPr>
+                  <pic:blipFill>
+                    <a:blip r:embed="rId20"/>
+                    <a:stretch>
+                      <a:fillRect/>
+                    </a:stretch>
+                  </pic:blipFill>
+                  <pic:spPr>
+                    <a:xfrm>
+                      <a:off x="0" y="0"/>
+                      <a:ext cx="5731510" cy="1416685"/>
+                    </a:xfrm>
+                    <a:prstGeom prst="rect">
+                      <a:avLst/>
+                    </a:prstGeom>
+                  </pic:spPr>
+                </pic:pic>
+              </a:graphicData>
+            </a:graphic>
+          </wp:inline>
+        </w:drawing>
+      </w:r>
+    </w:p>
+    <w:p>
+      <w:pPr>
+        <w:pStyle w:val="ListParagraph"/>
+        <w:numPr>
+          <w:ilvl w:val="0"/>
+          <w:numId w:val="1"/>
+        </w:numPr>
+        <w:rPr>
+          <w:b/>
+          <w:bCs/>
+        </w:rPr>
+      </w:pPr>
+      <w:r>
+        <w:rPr>
+          <w:b/>
+          <w:bCs/>
+        </w:rPr>
+        <w:t>user.php</w:t>
+      </w:r>
+    </w:p>
+    <w:p>
+      <w:r>
+        <w:drawing>
+          <wp:inline distT="0" distB="0" distL="0" distR="0" wp14:anchorId="7F409129" wp14:editId="087428CB">
+            <wp:extent cx="5731510" cy="1402715"/>
+            <wp:effectExtent l="0" t="0" r="2540" b="6985"/>
+            <wp:docPr id="932198286" name="Picture 1" descr="A screenshot of a computer&#10;&#10;Description automatically generated"/>
+            <wp:cNvGraphicFramePr>
+              <a:graphicFrameLocks xmlns:a="http://schemas.openxmlformats.org/drawingml/2006/main" noChangeAspect="1"/>
+            </wp:cNvGraphicFramePr>
+            <a:graphic xmlns:a="http://schemas.openxmlformats.org/drawingml/2006/main">
+              <a:graphicData uri="http://schemas.openxmlformats.org/drawingml/2006/picture">
+                <pic:pic xmlns:pic="http://schemas.openxmlformats.org/drawingml/2006/picture">
+                  <pic:nvPicPr>
+                    <pic:cNvPr id="932198286" name="Picture 1" descr="A screenshot of a computer&#10;&#10;Description automatically generated"/>
+                    <pic:cNvPicPr/>
+                  </pic:nvPicPr>
+                  <pic:blipFill>
+                    <a:blip r:embed="rId21"/>
+                    <a:stretch>
+                      <a:fillRect/>
+                    </a:stretch>
+                  </pic:blipFill>
+                  <pic:spPr>
+                    <a:xfrm>
+                      <a:off x="0" y="0"/>
+                      <a:ext cx="5731510" cy="1402715"/>
+                    </a:xfrm>
+                    <a:prstGeom prst="rect">
+                      <a:avLst/>
+                    </a:prstGeom>
+                  </pic:spPr>
+                </pic:pic>
+              </a:graphicData>
+            </a:graphic>
+          </wp:inline>
+        </w:drawing>
+      </w:r>
+    </w:p>
     <w:sectPr>
       <w:pgSz w:w="11906" w:h="16838"/>
       <w:pgMar w:top="1440" w:right="1440" w:bottom="1440" w:left="1440" w:header="708" w:footer="708" w:gutter="0"/>
@@ -313,6 +988,103 @@
     </w:sectPr>
   </w:body>
 </w:document>
+</file>
+
+<file path=word/numbering.xml><?xml version="1.0" encoding="utf-8"?>
+<w:numbering xmlns:wpc="http://schemas.microsoft.com/office/word/2010/wordprocessingCanvas" xmlns:cx="http://schemas.microsoft.com/office/drawing/2014/chartex" xmlns:cx1="http://schemas.microsoft.com/office/drawing/2015/9/8/chartex" xmlns:cx2="http://schemas.microsoft.com/office/drawing/2015/10/21/chartex" xmlns:cx3="http://schemas.microsoft.com/office/drawing/2016/5/9/chartex" xmlns:cx4="http://schemas.microsoft.com/office/drawing/2016/5/10/chartex" xmlns:cx5="http://schemas.microsoft.com/office/drawing/2016/5/11/chartex" xmlns:cx6="http://schemas.microsoft.com/office/drawing/2016/5/12/chartex" xmlns:cx7="http://schemas.microsoft.com/office/drawing/2016/5/13/chartex" xmlns:cx8="http://schemas.microsoft.com/office/drawing/2016/5/14/chartex" xmlns:mc="http://schemas.openxmlformats.org/markup-compatibility/2006" xmlns:aink="http://schemas.microsoft.com/office/drawing/2016/ink" xmlns:am3d="http://schemas.microsoft.com/office/drawing/2017/model3d" xmlns:o="urn:schemas-microsoft-com:office:office" xmlns:oel="http://schemas.microsoft.com/office/2019/extlst" xmlns:r="http://schemas.openxmlformats.org/officeDocument/2006/relationships" xmlns:m="http://schemas.openxmlformats.org/officeDocument/2006/math" xmlns:v="urn:schemas-microsoft-com:vml" xmlns:wp14="http://schemas.microsoft.com/office/word/2010/wordprocessingDrawing" xmlns:wp="http://schemas.openxmlformats.org/drawingml/2006/wordprocessingDrawing" xmlns:w10="urn:schemas-microsoft-com:office:word" xmlns:w="http://schemas.openxmlformats.org/wordprocessingml/2006/main" xmlns:w14="http://schemas.microsoft.com/office/word/2010/wordml" xmlns:w15="http://schemas.microsoft.com/office/word/2012/wordml" xmlns:w16cex="http://schemas.microsoft.com/office/word/2018/wordml/cex" xmlns:w16cid="http://schemas.microsoft.com/office/word/2016/wordml/cid" xmlns:w16="http://schemas.microsoft.com/office/word/2018/wordml" xmlns:w16du="http://schemas.microsoft.com/office/word/2023/wordml/word16du" xmlns:w16sdtdh="http://schemas.microsoft.com/office/word/2020/wordml/sdtdatahash" xmlns:w16se="http://schemas.microsoft.com/office/word/2015/wordml/symex" xmlns:wpg="http://schemas.microsoft.com/office/word/2010/wordprocessingGroup" xmlns:wpi="http://schemas.microsoft.com/office/word/2010/wordprocessingInk" xmlns:wne="http://schemas.microsoft.com/office/word/2006/wordml" xmlns:wps="http://schemas.microsoft.com/office/word/2010/wordprocessingShape" mc:Ignorable="w14 w15 w16se w16cid w16 w16cex w16sdtdh w16du wp14">
+  <w:abstractNum w:abstractNumId="0" w15:restartNumberingAfterBreak="0">
+    <w:nsid w:val="52EC74AF"/>
+    <w:multiLevelType w:val="hybridMultilevel"/>
+    <w:tmpl w:val="8B5A5E0A"/>
+    <w:lvl w:ilvl="0" w:tplc="0C09000F">
+      <w:start w:val="1"/>
+      <w:numFmt w:val="decimal"/>
+      <w:lvlText w:val="%1."/>
+      <w:lvlJc w:val="left"/>
+      <w:pPr>
+        <w:ind w:left="720" w:hanging="360"/>
+      </w:pPr>
+      <w:rPr>
+        <w:rFonts w:hint="default"/>
+      </w:rPr>
+    </w:lvl>
+    <w:lvl w:ilvl="1" w:tplc="0C090019" w:tentative="1">
+      <w:start w:val="1"/>
+      <w:numFmt w:val="lowerLetter"/>
+      <w:lvlText w:val="%2."/>
+      <w:lvlJc w:val="left"/>
+      <w:pPr>
+        <w:ind w:left="1440" w:hanging="360"/>
+      </w:pPr>
+    </w:lvl>
+    <w:lvl w:ilvl="2" w:tplc="0C09001B" w:tentative="1">
+      <w:start w:val="1"/>
+      <w:numFmt w:val="lowerRoman"/>
+      <w:lvlText w:val="%3."/>
+      <w:lvlJc w:val="right"/>
+      <w:pPr>
+        <w:ind w:left="2160" w:hanging="180"/>
+      </w:pPr>
+    </w:lvl>
+    <w:lvl w:ilvl="3" w:tplc="0C09000F" w:tentative="1">
+      <w:start w:val="1"/>
+      <w:numFmt w:val="decimal"/>
+      <w:lvlText w:val="%4."/>
+      <w:lvlJc w:val="left"/>
+      <w:pPr>
+        <w:ind w:left="2880" w:hanging="360"/>
+      </w:pPr>
+    </w:lvl>
+    <w:lvl w:ilvl="4" w:tplc="0C090019" w:tentative="1">
+      <w:start w:val="1"/>
+      <w:numFmt w:val="lowerLetter"/>
+      <w:lvlText w:val="%5."/>
+      <w:lvlJc w:val="left"/>
+      <w:pPr>
+        <w:ind w:left="3600" w:hanging="360"/>
+      </w:pPr>
+    </w:lvl>
+    <w:lvl w:ilvl="5" w:tplc="0C09001B" w:tentative="1">
+      <w:start w:val="1"/>
+      <w:numFmt w:val="lowerRoman"/>
+      <w:lvlText w:val="%6."/>
+      <w:lvlJc w:val="right"/>
+      <w:pPr>
+        <w:ind w:left="4320" w:hanging="180"/>
+      </w:pPr>
+    </w:lvl>
+    <w:lvl w:ilvl="6" w:tplc="0C09000F" w:tentative="1">
+      <w:start w:val="1"/>
+      <w:numFmt w:val="decimal"/>
+      <w:lvlText w:val="%7."/>
+      <w:lvlJc w:val="left"/>
+      <w:pPr>
+        <w:ind w:left="5040" w:hanging="360"/>
+      </w:pPr>
+    </w:lvl>
+    <w:lvl w:ilvl="7" w:tplc="0C090019" w:tentative="1">
+      <w:start w:val="1"/>
+      <w:numFmt w:val="lowerLetter"/>
+      <w:lvlText w:val="%8."/>
+      <w:lvlJc w:val="left"/>
+      <w:pPr>
+        <w:ind w:left="5760" w:hanging="360"/>
+      </w:pPr>
+    </w:lvl>
+    <w:lvl w:ilvl="8" w:tplc="0C09001B" w:tentative="1">
+      <w:start w:val="1"/>
+      <w:numFmt w:val="lowerRoman"/>
+      <w:lvlText w:val="%9."/>
+      <w:lvlJc w:val="right"/>
+      <w:pPr>
+        <w:ind w:left="6480" w:hanging="180"/>
+      </w:pPr>
+    </w:lvl>
+  </w:abstractNum>
+  <w:num w:numId="1" w16cid:durableId="1966813101">
+    <w:abstractNumId w:val="0"/>
+  </w:num>
+</w:numbering>
 </file>
 
 <file path=word/styles.xml><?xml version="1.0" encoding="utf-8"?>

</xml_diff>